<commit_message>
update tu current file formats
</commit_message>
<xml_diff>
--- a/examples/example_unit.docx
+++ b/examples/example_unit.docx
@@ -7,7 +7,9 @@
         <w:pStyle w:val="Normal"/>
         <w:bidi w:val="0"/>
         <w:jc w:val="start"/>
-        <w:rPr/>
+        <w:rPr>
+          <w:rFonts w:ascii="Bricolage Grotesque" w:hAnsi="Bricolage Grotesque"/>
+        </w:rPr>
       </w:pPr>
       <w:r>
         <w:drawing>
@@ -66,6 +68,19 @@
         </w:rPr>
         <w:t>Programm</w:t>
       </w:r>
+      <w:r>
+        <w:rPr>
+          <w:rFonts w:eastAsia="Noto Serif CJK SC" w:cs="Noto Sans Devanagari" w:ascii="Bricolage Grotesque" w:hAnsi="Bricolage Grotesque"/>
+          <w:b/>
+          <w:bCs/>
+          <w:color w:val="auto"/>
+          <w:kern w:val="2"/>
+          <w:sz w:val="72"/>
+          <w:szCs w:val="72"/>
+          <w:lang w:val="en-GB" w:eastAsia="zh-CN" w:bidi="hi-IN"/>
+        </w:rPr>
+        <w:t xml:space="preserve"> Woche 1</w:t>
+      </w:r>
     </w:p>
     <w:p>
       <w:pPr>
@@ -89,57 +104,6 @@
           <w:szCs w:val="48"/>
         </w:rPr>
         <w:t>111 Attila Teufen - Pfadistufe</w:t>
-      </w:r>
-    </w:p>
-    <w:p>
-      <w:pPr>
-        <w:pStyle w:val="Normal"/>
-        <w:bidi w:val="0"/>
-        <w:jc w:val="start"/>
-        <w:rPr>
-          <w:rFonts w:ascii="Bricolage Grotesque" w:hAnsi="Bricolage Grotesque"/>
-          <w:b/>
-          <w:bCs/>
-          <w:color w:val="000000"/>
-          <w:sz w:val="36"/>
-          <w:szCs w:val="36"/>
-        </w:rPr>
-      </w:pPr>
-      <w:r>
-        <w:rPr>
-          <w:rFonts w:ascii="Bricolage Grotesque" w:hAnsi="Bricolage Grotesque"/>
-          <w:b/>
-          <w:bCs/>
-          <w:color w:val="000000"/>
-          <w:sz w:val="36"/>
-          <w:szCs w:val="36"/>
-        </w:rPr>
-      </w:r>
-    </w:p>
-    <w:p>
-      <w:pPr>
-        <w:pStyle w:val="Normal"/>
-        <w:bidi w:val="0"/>
-        <w:jc w:val="center"/>
-        <w:rPr>
-          <w:rFonts w:ascii="Bricolage Grotesque" w:hAnsi="Bricolage Grotesque"/>
-          <w:b/>
-          <w:bCs/>
-          <w:color w:val="000000"/>
-          <w:sz w:val="48"/>
-          <w:szCs w:val="48"/>
-        </w:rPr>
-      </w:pPr>
-      <w:r>
-        <w:rPr>
-          <w:rFonts w:ascii="Bricolage Grotesque" w:hAnsi="Bricolage Grotesque"/>
-          <w:b/>
-          <w:bCs/>
-          <w:color w:val="000000"/>
-          <w:sz w:val="48"/>
-          <w:szCs w:val="48"/>
-        </w:rPr>
-        <w:t>Woche 1</w:t>
       </w:r>
     </w:p>
     <w:p>
@@ -390,7 +354,7 @@
       </w:tr>
       <w:tr>
         <w:trPr>
-          <w:trHeight w:val="850" w:hRule="atLeast"/>
+          <w:trHeight w:val="964" w:hRule="exact"/>
         </w:trPr>
         <w:tc>
           <w:tcPr>
@@ -757,7 +721,7 @@
       </w:tr>
       <w:tr>
         <w:trPr>
-          <w:trHeight w:val="850" w:hRule="atLeast"/>
+          <w:trHeight w:val="964" w:hRule="exact"/>
         </w:trPr>
         <w:tc>
           <w:tcPr>
@@ -996,7 +960,7 @@
       </w:tr>
       <w:tr>
         <w:trPr>
-          <w:trHeight w:val="850" w:hRule="atLeast"/>
+          <w:trHeight w:val="964" w:hRule="exact"/>
         </w:trPr>
         <w:tc>
           <w:tcPr>
@@ -1243,7 +1207,7 @@
       </w:tr>
       <w:tr>
         <w:trPr>
-          <w:trHeight w:val="850" w:hRule="atLeast"/>
+          <w:trHeight w:val="964" w:hRule="exact"/>
         </w:trPr>
         <w:tc>
           <w:tcPr>
@@ -1522,7 +1486,7 @@
       </w:tr>
       <w:tr>
         <w:trPr>
-          <w:trHeight w:val="850" w:hRule="atLeast"/>
+          <w:trHeight w:val="964" w:hRule="exact"/>
         </w:trPr>
         <w:tc>
           <w:tcPr>
@@ -1736,9 +1700,7 @@
         </w:rPr>
       </w:pPr>
       <w:r>
-        <w:rPr>
-          <w:rFonts w:ascii="Bricolage Grotesque" w:hAnsi="Bricolage Grotesque"/>
-        </w:rPr>
+        <w:rPr/>
       </w:r>
     </w:p>
     <w:p>
@@ -1767,9 +1729,33 @@
         </w:rPr>
       </w:pPr>
       <w:r>
+        <w:rPr/>
+      </w:r>
+    </w:p>
+    <w:p>
+      <w:pPr>
+        <w:pStyle w:val="Normal"/>
+        <w:bidi w:val="0"/>
+        <w:jc w:val="start"/>
         <w:rPr>
           <w:rFonts w:ascii="Bricolage Grotesque" w:hAnsi="Bricolage Grotesque"/>
         </w:rPr>
+      </w:pPr>
+      <w:r>
+        <w:rPr/>
+      </w:r>
+    </w:p>
+    <w:p>
+      <w:pPr>
+        <w:pStyle w:val="Normal"/>
+        <w:bidi w:val="0"/>
+        <w:jc w:val="start"/>
+        <w:rPr>
+          <w:rFonts w:ascii="Bricolage Grotesque" w:hAnsi="Bricolage Grotesque"/>
+        </w:rPr>
+      </w:pPr>
+      <w:r>
+        <w:rPr/>
       </w:r>
     </w:p>
     <w:tbl>
@@ -1808,21 +1794,17 @@
               <w:pStyle w:val="TableContents"/>
               <w:rPr>
                 <w:rFonts w:ascii="Bricolage Grotesque" w:hAnsi="Bricolage Grotesque"/>
+              </w:rPr>
+            </w:pPr>
+            <w:r>
+              <w:rPr>
+                <w:rFonts w:ascii="Bricolage Grotesque" w:hAnsi="Bricolage Grotesque"/>
                 <w:b/>
                 <w:bCs/>
                 <w:sz w:val="24"/>
                 <w:szCs w:val="24"/>
               </w:rPr>
-            </w:pPr>
-            <w:r>
-              <w:rPr>
-                <w:rFonts w:ascii="Bricolage Grotesque" w:hAnsi="Bricolage Grotesque"/>
-                <w:b/>
-                <w:bCs/>
-                <w:sz w:val="24"/>
-                <w:szCs w:val="24"/>
-              </w:rPr>
-              <w:t>...</w:t>
+              <w:t>Ausflug</w:t>
             </w:r>
           </w:p>
         </w:tc>
@@ -1837,10 +1819,6 @@
               <w:pStyle w:val="TableContents"/>
               <w:rPr>
                 <w:rFonts w:ascii="Bricolage Grotesque" w:hAnsi="Bricolage Grotesque"/>
-                <w:b/>
-                <w:bCs/>
-                <w:sz w:val="24"/>
-                <w:szCs w:val="24"/>
               </w:rPr>
             </w:pPr>
             <w:r>
@@ -1866,21 +1844,17 @@
               <w:pStyle w:val="TableContents"/>
               <w:rPr>
                 <w:rFonts w:ascii="Bricolage Grotesque" w:hAnsi="Bricolage Grotesque"/>
+              </w:rPr>
+            </w:pPr>
+            <w:r>
+              <w:rPr>
+                <w:rFonts w:ascii="Bricolage Grotesque" w:hAnsi="Bricolage Grotesque"/>
                 <w:b/>
                 <w:bCs/>
                 <w:sz w:val="24"/>
                 <w:szCs w:val="24"/>
               </w:rPr>
-            </w:pPr>
-            <w:r>
-              <w:rPr>
-                <w:rFonts w:ascii="Bricolage Grotesque" w:hAnsi="Bricolage Grotesque"/>
-                <w:b/>
-                <w:bCs/>
-                <w:sz w:val="24"/>
-                <w:szCs w:val="24"/>
-              </w:rPr>
-              <w:t>...</w:t>
+              <w:t>Sport</w:t>
             </w:r>
           </w:p>
         </w:tc>
@@ -1895,21 +1869,17 @@
               <w:pStyle w:val="TableContents"/>
               <w:rPr>
                 <w:rFonts w:ascii="Bricolage Grotesque" w:hAnsi="Bricolage Grotesque"/>
+              </w:rPr>
+            </w:pPr>
+            <w:r>
+              <w:rPr>
+                <w:rFonts w:ascii="Bricolage Grotesque" w:hAnsi="Bricolage Grotesque"/>
                 <w:b/>
                 <w:bCs/>
                 <w:sz w:val="24"/>
                 <w:szCs w:val="24"/>
               </w:rPr>
-            </w:pPr>
-            <w:r>
-              <w:rPr>
-                <w:rFonts w:ascii="Bricolage Grotesque" w:hAnsi="Bricolage Grotesque"/>
-                <w:b/>
-                <w:bCs/>
-                <w:sz w:val="24"/>
-                <w:szCs w:val="24"/>
-              </w:rPr>
-              <w:t>Wanderung</w:t>
+              <w:t>Anderes</w:t>
             </w:r>
           </w:p>
         </w:tc>
@@ -1924,10 +1894,6 @@
               <w:pStyle w:val="TableContents"/>
               <w:rPr>
                 <w:rFonts w:ascii="Bricolage Grotesque" w:hAnsi="Bricolage Grotesque"/>
-                <w:b/>
-                <w:bCs/>
-                <w:sz w:val="24"/>
-                <w:szCs w:val="24"/>
               </w:rPr>
             </w:pPr>
             <w:r>
@@ -1953,10 +1919,6 @@
               <w:pStyle w:val="TableContents"/>
               <w:rPr>
                 <w:rFonts w:ascii="Bricolage Grotesque" w:hAnsi="Bricolage Grotesque"/>
-                <w:b/>
-                <w:bCs/>
-                <w:sz w:val="24"/>
-                <w:szCs w:val="24"/>
               </w:rPr>
             </w:pPr>
             <w:r>
@@ -1981,19 +1943,6 @@
         <w:rPr>
           <w:rFonts w:ascii="Bricolage Grotesque" w:hAnsi="Bricolage Grotesque"/>
         </w:rPr>
-      </w:pPr>
-      <w:r>
-        <w:rPr>
-          <w:rFonts w:ascii="Bricolage Grotesque" w:hAnsi="Bricolage Grotesque"/>
-        </w:rPr>
-      </w:r>
-    </w:p>
-    <w:p>
-      <w:pPr>
-        <w:pStyle w:val="Normal"/>
-        <w:bidi w:val="0"/>
-        <w:jc w:val="start"/>
-        <w:rPr/>
       </w:pPr>
       <w:r>
         <w:drawing>
@@ -2052,6 +2001,32 @@
         </w:rPr>
         <w:t>Programm</w:t>
       </w:r>
+      <w:r>
+        <w:rPr>
+          <w:rFonts w:eastAsia="Noto Serif CJK SC" w:cs="Noto Sans Devanagari" w:ascii="Bricolage Grotesque" w:hAnsi="Bricolage Grotesque"/>
+          <w:b/>
+          <w:bCs/>
+          <w:color w:val="auto"/>
+          <w:kern w:val="2"/>
+          <w:sz w:val="72"/>
+          <w:szCs w:val="72"/>
+          <w:lang w:val="en-GB" w:eastAsia="zh-CN" w:bidi="hi-IN"/>
+        </w:rPr>
+        <w:t xml:space="preserve"> Woche </w:t>
+      </w:r>
+      <w:r>
+        <w:rPr>
+          <w:rFonts w:eastAsia="Noto Serif CJK SC" w:cs="Noto Sans Devanagari" w:ascii="Bricolage Grotesque" w:hAnsi="Bricolage Grotesque"/>
+          <w:b/>
+          <w:bCs/>
+          <w:color w:val="auto"/>
+          <w:kern w:val="2"/>
+          <w:sz w:val="72"/>
+          <w:szCs w:val="72"/>
+          <w:lang w:val="en-GB" w:eastAsia="zh-CN" w:bidi="hi-IN"/>
+        </w:rPr>
+        <w:t>2</w:t>
+      </w:r>
     </w:p>
     <w:p>
       <w:pPr>
@@ -2075,57 +2050,6 @@
           <w:szCs w:val="48"/>
         </w:rPr>
         <w:t>111 Attila Teufen - Pfadistufe</w:t>
-      </w:r>
-    </w:p>
-    <w:p>
-      <w:pPr>
-        <w:pStyle w:val="Normal"/>
-        <w:bidi w:val="0"/>
-        <w:jc w:val="start"/>
-        <w:rPr>
-          <w:rFonts w:ascii="Bricolage Grotesque" w:hAnsi="Bricolage Grotesque"/>
-          <w:b/>
-          <w:bCs/>
-          <w:color w:val="000000"/>
-          <w:sz w:val="36"/>
-          <w:szCs w:val="36"/>
-        </w:rPr>
-      </w:pPr>
-      <w:r>
-        <w:rPr>
-          <w:rFonts w:ascii="Bricolage Grotesque" w:hAnsi="Bricolage Grotesque"/>
-          <w:b/>
-          <w:bCs/>
-          <w:color w:val="000000"/>
-          <w:sz w:val="36"/>
-          <w:szCs w:val="36"/>
-        </w:rPr>
-      </w:r>
-    </w:p>
-    <w:p>
-      <w:pPr>
-        <w:pStyle w:val="Normal"/>
-        <w:bidi w:val="0"/>
-        <w:jc w:val="center"/>
-        <w:rPr>
-          <w:rFonts w:ascii="Bricolage Grotesque" w:hAnsi="Bricolage Grotesque"/>
-          <w:b/>
-          <w:bCs/>
-          <w:color w:val="000000"/>
-          <w:sz w:val="48"/>
-          <w:szCs w:val="48"/>
-        </w:rPr>
-      </w:pPr>
-      <w:r>
-        <w:rPr>
-          <w:rFonts w:ascii="Bricolage Grotesque" w:hAnsi="Bricolage Grotesque"/>
-          <w:b/>
-          <w:bCs/>
-          <w:color w:val="000000"/>
-          <w:sz w:val="48"/>
-          <w:szCs w:val="48"/>
-        </w:rPr>
-        <w:t>Woche 2</w:t>
       </w:r>
     </w:p>
     <w:p>
@@ -2376,7 +2300,7 @@
       </w:tr>
       <w:tr>
         <w:trPr>
-          <w:trHeight w:val="850" w:hRule="atLeast"/>
+          <w:trHeight w:val="964" w:hRule="atLeast"/>
         </w:trPr>
         <w:tc>
           <w:tcPr>
@@ -2742,7 +2666,7 @@
       </w:tr>
       <w:tr>
         <w:trPr>
-          <w:trHeight w:val="850" w:hRule="atLeast"/>
+          <w:trHeight w:val="964" w:hRule="atLeast"/>
         </w:trPr>
         <w:tc>
           <w:tcPr>
@@ -3012,7 +2936,7 @@
       </w:tr>
       <w:tr>
         <w:trPr>
-          <w:trHeight w:val="850" w:hRule="atLeast"/>
+          <w:trHeight w:val="964" w:hRule="atLeast"/>
         </w:trPr>
         <w:tc>
           <w:tcPr>
@@ -3282,7 +3206,7 @@
       </w:tr>
       <w:tr>
         <w:trPr>
-          <w:trHeight w:val="850" w:hRule="atLeast"/>
+          <w:trHeight w:val="964" w:hRule="atLeast"/>
         </w:trPr>
         <w:tc>
           <w:tcPr>
@@ -3506,7 +3430,7 @@
       </w:tr>
       <w:tr>
         <w:trPr>
-          <w:trHeight w:val="850" w:hRule="atLeast"/>
+          <w:trHeight w:val="964" w:hRule="atLeast"/>
         </w:trPr>
         <w:tc>
           <w:tcPr>
@@ -3707,6 +3631,37 @@
         </w:tc>
       </w:tr>
     </w:tbl>
+    <w:p>
+      <w:pPr>
+        <w:pStyle w:val="Normal"/>
+        <w:bidi w:val="0"/>
+        <w:jc w:val="start"/>
+        <w:rPr>
+          <w:rFonts w:ascii="Bricolage Grotesque" w:hAnsi="Bricolage Grotesque"/>
+        </w:rPr>
+      </w:pPr>
+      <w:r>
+        <w:rPr>
+          <w:rFonts w:ascii="Bricolage Grotesque" w:hAnsi="Bricolage Grotesque"/>
+        </w:rPr>
+      </w:r>
+    </w:p>
+    <w:p>
+      <w:pPr>
+        <w:pStyle w:val="Normal"/>
+        <w:bidi w:val="0"/>
+        <w:jc w:val="start"/>
+        <w:rPr>
+          <w:rFonts w:ascii="Bricolage Grotesque" w:hAnsi="Bricolage Grotesque"/>
+        </w:rPr>
+      </w:pPr>
+      <w:r>
+        <w:rPr>
+          <w:rFonts w:ascii="Bricolage Grotesque" w:hAnsi="Bricolage Grotesque"/>
+        </w:rPr>
+        <w:t>*Alle Feiern sind 19:00 bis 21:00</w:t>
+      </w:r>
+    </w:p>
     <w:p>
       <w:pPr>
         <w:pStyle w:val="Normal"/>
@@ -3788,21 +3743,17 @@
               <w:pStyle w:val="TableContents"/>
               <w:rPr>
                 <w:rFonts w:ascii="Bricolage Grotesque" w:hAnsi="Bricolage Grotesque"/>
+              </w:rPr>
+            </w:pPr>
+            <w:r>
+              <w:rPr>
+                <w:rFonts w:ascii="Bricolage Grotesque" w:hAnsi="Bricolage Grotesque"/>
                 <w:b/>
                 <w:bCs/>
                 <w:sz w:val="24"/>
                 <w:szCs w:val="24"/>
               </w:rPr>
-            </w:pPr>
-            <w:r>
-              <w:rPr>
-                <w:rFonts w:ascii="Bricolage Grotesque" w:hAnsi="Bricolage Grotesque"/>
-                <w:b/>
-                <w:bCs/>
-                <w:sz w:val="24"/>
-                <w:szCs w:val="24"/>
-              </w:rPr>
-              <w:t>...</w:t>
+              <w:t>Ausflug</w:t>
             </w:r>
           </w:p>
         </w:tc>
@@ -3817,10 +3768,6 @@
               <w:pStyle w:val="TableContents"/>
               <w:rPr>
                 <w:rFonts w:ascii="Bricolage Grotesque" w:hAnsi="Bricolage Grotesque"/>
-                <w:b/>
-                <w:bCs/>
-                <w:sz w:val="24"/>
-                <w:szCs w:val="24"/>
               </w:rPr>
             </w:pPr>
             <w:r>
@@ -3846,21 +3793,17 @@
               <w:pStyle w:val="TableContents"/>
               <w:rPr>
                 <w:rFonts w:ascii="Bricolage Grotesque" w:hAnsi="Bricolage Grotesque"/>
+              </w:rPr>
+            </w:pPr>
+            <w:r>
+              <w:rPr>
+                <w:rFonts w:ascii="Bricolage Grotesque" w:hAnsi="Bricolage Grotesque"/>
                 <w:b/>
                 <w:bCs/>
                 <w:sz w:val="24"/>
                 <w:szCs w:val="24"/>
               </w:rPr>
-            </w:pPr>
-            <w:r>
-              <w:rPr>
-                <w:rFonts w:ascii="Bricolage Grotesque" w:hAnsi="Bricolage Grotesque"/>
-                <w:b/>
-                <w:bCs/>
-                <w:sz w:val="24"/>
-                <w:szCs w:val="24"/>
-              </w:rPr>
-              <w:t>...</w:t>
+              <w:t>Sport</w:t>
             </w:r>
           </w:p>
         </w:tc>
@@ -3875,21 +3818,17 @@
               <w:pStyle w:val="TableContents"/>
               <w:rPr>
                 <w:rFonts w:ascii="Bricolage Grotesque" w:hAnsi="Bricolage Grotesque"/>
+              </w:rPr>
+            </w:pPr>
+            <w:r>
+              <w:rPr>
+                <w:rFonts w:ascii="Bricolage Grotesque" w:hAnsi="Bricolage Grotesque"/>
                 <w:b/>
                 <w:bCs/>
                 <w:sz w:val="24"/>
                 <w:szCs w:val="24"/>
               </w:rPr>
-            </w:pPr>
-            <w:r>
-              <w:rPr>
-                <w:rFonts w:ascii="Bricolage Grotesque" w:hAnsi="Bricolage Grotesque"/>
-                <w:b/>
-                <w:bCs/>
-                <w:sz w:val="24"/>
-                <w:szCs w:val="24"/>
-              </w:rPr>
-              <w:t>Wanderung</w:t>
+              <w:t>Anderes</w:t>
             </w:r>
           </w:p>
         </w:tc>
@@ -3904,10 +3843,6 @@
               <w:pStyle w:val="TableContents"/>
               <w:rPr>
                 <w:rFonts w:ascii="Bricolage Grotesque" w:hAnsi="Bricolage Grotesque"/>
-                <w:b/>
-                <w:bCs/>
-                <w:sz w:val="24"/>
-                <w:szCs w:val="24"/>
               </w:rPr>
             </w:pPr>
             <w:r>
@@ -3933,10 +3868,6 @@
               <w:pStyle w:val="TableContents"/>
               <w:rPr>
                 <w:rFonts w:ascii="Bricolage Grotesque" w:hAnsi="Bricolage Grotesque"/>
-                <w:b/>
-                <w:bCs/>
-                <w:sz w:val="24"/>
-                <w:szCs w:val="24"/>
               </w:rPr>
             </w:pPr>
             <w:r>
@@ -3960,11 +3891,15 @@
         <w:jc w:val="start"/>
         <w:rPr>
           <w:rFonts w:ascii="Bricolage Grotesque" w:hAnsi="Bricolage Grotesque"/>
+          <w:sz w:val="4"/>
+          <w:szCs w:val="4"/>
         </w:rPr>
       </w:pPr>
       <w:r>
         <w:rPr>
           <w:rFonts w:ascii="Bricolage Grotesque" w:hAnsi="Bricolage Grotesque"/>
+          <w:sz w:val="4"/>
+          <w:szCs w:val="4"/>
         </w:rPr>
       </w:r>
     </w:p>
@@ -4078,7 +4013,7 @@
     <w:pPr>
       <w:widowControl/>
       <w:suppressAutoHyphens w:val="true"/>
-      <w:overflowPunct w:val="false"/>
+      <w:overflowPunct w:val="true"/>
       <w:bidi w:val="0"/>
       <w:spacing w:before="0" w:after="0"/>
       <w:jc w:val="start"/>

</xml_diff>